<commit_message>
Added more details in Readme and report
</commit_message>
<xml_diff>
--- a/submit/readme.docx
+++ b/submit/readme.docx
@@ -15,6 +15,190 @@
           <w:szCs w:val="40"/>
         </w:rPr>
         <w:t>How to run</w:t>
+      </w:r>
+    </w:p>
+    <w:p>
+      <w:pPr>
+        <w:ind w:left="360"/>
+        <w:rPr>
+          <w:sz w:val="24"/>
+          <w:szCs w:val="24"/>
+        </w:rPr>
+      </w:pPr>
+    </w:p>
+    <w:p>
+      <w:pPr>
+        <w:pStyle w:val="NoSpacing"/>
+      </w:pPr>
+      <w:r>
+        <w:t xml:space="preserve">We recommend running locally, since we do not have much time to test in detail that </w:t>
+      </w:r>
+      <w:proofErr w:type="spellStart"/>
+      <w:r>
+        <w:t>heroku</w:t>
+      </w:r>
+      <w:proofErr w:type="spellEnd"/>
+      <w:r>
+        <w:t xml:space="preserve"> works as expected (it should). </w:t>
+      </w:r>
+      <w:r>
+        <w:t>Also, running locally means you can manually create accounts, postings, and other resources starting from a fresh and clean database.</w:t>
+      </w:r>
+      <w:bookmarkStart w:id="0" w:name="_GoBack"/>
+      <w:bookmarkEnd w:id="0"/>
+    </w:p>
+    <w:p>
+      <w:pPr>
+        <w:pStyle w:val="NoSpacing"/>
+      </w:pPr>
+    </w:p>
+    <w:p>
+      <w:pPr>
+        <w:pStyle w:val="NoSpacing"/>
+      </w:pPr>
+      <w:r>
+        <w:rPr>
+          <w:rFonts w:hint="eastAsia"/>
+        </w:rPr>
+        <w:t>F</w:t>
+      </w:r>
+      <w:r>
+        <w:t>or demonstration: watch this video</w:t>
+      </w:r>
+    </w:p>
+    <w:p>
+      <w:pPr>
+        <w:pStyle w:val="NoSpacing"/>
+        <w:rPr>
+          <w:rStyle w:val="Hyperlink"/>
+          <w:sz w:val="24"/>
+          <w:szCs w:val="24"/>
+        </w:rPr>
+      </w:pPr>
+      <w:hyperlink r:id="rId7" w:history="1">
+        <w:r>
+          <w:rPr>
+            <w:rStyle w:val="Hyperlink"/>
+            <w:sz w:val="24"/>
+            <w:szCs w:val="24"/>
+          </w:rPr>
+          <w:t>https://www.youtube.com/watch?v=YnnQrrcLZtw</w:t>
+        </w:r>
+      </w:hyperlink>
+    </w:p>
+    <w:p>
+      <w:pPr>
+        <w:pStyle w:val="NoSpacing"/>
+        <w:rPr>
+          <w:rStyle w:val="Hyperlink"/>
+          <w:sz w:val="24"/>
+          <w:szCs w:val="24"/>
+        </w:rPr>
+      </w:pPr>
+    </w:p>
+    <w:p>
+      <w:pPr>
+        <w:pStyle w:val="NoSpacing"/>
+        <w:rPr>
+          <w:rStyle w:val="Hyperlink"/>
+          <w:color w:val="auto"/>
+          <w:sz w:val="24"/>
+          <w:szCs w:val="24"/>
+          <w:u w:val="none"/>
+        </w:rPr>
+      </w:pPr>
+      <w:r>
+        <w:rPr>
+          <w:rStyle w:val="Hyperlink"/>
+          <w:rFonts w:hint="eastAsia"/>
+          <w:color w:val="auto"/>
+          <w:sz w:val="24"/>
+          <w:szCs w:val="24"/>
+          <w:u w:val="none"/>
+        </w:rPr>
+        <w:t>R</w:t>
+      </w:r>
+      <w:r>
+        <w:rPr>
+          <w:rStyle w:val="Hyperlink"/>
+          <w:color w:val="auto"/>
+          <w:sz w:val="24"/>
+          <w:szCs w:val="24"/>
+          <w:u w:val="none"/>
+        </w:rPr>
+        <w:t>epo:</w:t>
+      </w:r>
+    </w:p>
+    <w:p>
+      <w:pPr>
+        <w:pStyle w:val="NoSpacing"/>
+        <w:rPr>
+          <w:rFonts w:asciiTheme="majorHAnsi" w:hAnsiTheme="majorHAnsi"/>
+        </w:rPr>
+      </w:pPr>
+      <w:hyperlink r:id="rId8" w:history="1">
+        <w:r>
+          <w:rPr>
+            <w:rStyle w:val="Hyperlink"/>
+            <w:rFonts w:asciiTheme="majorHAnsi" w:hAnsiTheme="majorHAnsi"/>
+            <w:sz w:val="24"/>
+            <w:szCs w:val="24"/>
+          </w:rPr>
+          <w:t>https://github.com/yiminghan/CSC309A5</w:t>
+        </w:r>
+      </w:hyperlink>
+    </w:p>
+    <w:p>
+      <w:pPr>
+        <w:rPr>
+          <w:sz w:val="24"/>
+          <w:szCs w:val="24"/>
+        </w:rPr>
+      </w:pPr>
+    </w:p>
+    <w:p>
+      <w:pPr>
+        <w:rPr>
+          <w:sz w:val="36"/>
+          <w:szCs w:val="36"/>
+        </w:rPr>
+      </w:pPr>
+      <w:r>
+        <w:rPr>
+          <w:rFonts w:hint="eastAsia"/>
+          <w:sz w:val="36"/>
+          <w:szCs w:val="36"/>
+        </w:rPr>
+        <w:t>M</w:t>
+      </w:r>
+      <w:r>
+        <w:rPr>
+          <w:sz w:val="36"/>
+          <w:szCs w:val="36"/>
+        </w:rPr>
+        <w:t>ethod 1</w:t>
+      </w:r>
+      <w:r>
+        <w:rPr>
+          <w:rFonts w:hint="eastAsia"/>
+          <w:sz w:val="36"/>
+          <w:szCs w:val="36"/>
+        </w:rPr>
+        <w:t xml:space="preserve"> (</w:t>
+      </w:r>
+      <w:r>
+        <w:rPr>
+          <w:sz w:val="36"/>
+          <w:szCs w:val="36"/>
+        </w:rPr>
+        <w:t>recommended)</w:t>
+      </w:r>
+      <w:r>
+        <w:rPr>
+          <w:sz w:val="36"/>
+          <w:szCs w:val="36"/>
+        </w:rPr>
+        <w:t xml:space="preserve">: running locally </w:t>
       </w:r>
     </w:p>
     <w:p>
@@ -42,30 +226,51 @@
           <w:sz w:val="24"/>
           <w:szCs w:val="24"/>
         </w:rPr>
-        <w:t>ake sure that the database “</w:t>
-      </w:r>
-      <w:r>
-        <w:rPr>
-          <w:sz w:val="24"/>
-          <w:szCs w:val="24"/>
-        </w:rPr>
-        <w:t>mongodb://127.0.0.1/A5</w:t>
-      </w:r>
-      <w:r>
-        <w:rPr>
-          <w:sz w:val="24"/>
-          <w:szCs w:val="24"/>
-        </w:rPr>
-        <w:t xml:space="preserve">” starts out empty and </w:t>
-      </w:r>
-      <w:bookmarkStart w:id="0" w:name="_GoBack"/>
-      <w:bookmarkEnd w:id="0"/>
-      <w:r>
-        <w:rPr>
-          <w:sz w:val="24"/>
-          <w:szCs w:val="24"/>
-        </w:rPr>
-        <w:t>clean</w:t>
+        <w:t>ake sure that the</w:t>
+      </w:r>
+      <w:r>
+        <w:rPr>
+          <w:sz w:val="24"/>
+          <w:szCs w:val="24"/>
+        </w:rPr>
+        <w:t xml:space="preserve"> local</w:t>
+      </w:r>
+      <w:r>
+        <w:rPr>
+          <w:sz w:val="24"/>
+          <w:szCs w:val="24"/>
+        </w:rPr>
+        <w:t xml:space="preserve"> database </w:t>
+      </w:r>
+      <w:r>
+        <w:rPr>
+          <w:sz w:val="24"/>
+          <w:szCs w:val="24"/>
+        </w:rPr>
+        <w:t>'</w:t>
+      </w:r>
+      <w:proofErr w:type="spellStart"/>
+      <w:r>
+        <w:rPr>
+          <w:sz w:val="24"/>
+          <w:szCs w:val="24"/>
+        </w:rPr>
+        <w:t>mongodb</w:t>
+      </w:r>
+      <w:proofErr w:type="spellEnd"/>
+      <w:r>
+        <w:rPr>
+          <w:sz w:val="24"/>
+          <w:szCs w:val="24"/>
+        </w:rPr>
+        <w:t>://127.0.0.1/A5'</w:t>
+      </w:r>
+      <w:r>
+        <w:rPr>
+          <w:sz w:val="24"/>
+          <w:szCs w:val="24"/>
+        </w:rPr>
+        <w:t xml:space="preserve"> is clean and empty</w:t>
       </w:r>
     </w:p>
     <w:p>
@@ -92,7 +297,23 @@
           <w:sz w:val="24"/>
           <w:szCs w:val="24"/>
         </w:rPr>
-        <w:t>un “npm install” to install all dependencies</w:t>
+        <w:t>un “</w:t>
+      </w:r>
+      <w:proofErr w:type="spellStart"/>
+      <w:r>
+        <w:rPr>
+          <w:sz w:val="24"/>
+          <w:szCs w:val="24"/>
+        </w:rPr>
+        <w:t>npm</w:t>
+      </w:r>
+      <w:proofErr w:type="spellEnd"/>
+      <w:r>
+        <w:rPr>
+          <w:sz w:val="24"/>
+          <w:szCs w:val="24"/>
+        </w:rPr>
+        <w:t xml:space="preserve"> install” to install all dependencies</w:t>
       </w:r>
     </w:p>
     <w:p>
@@ -155,7 +376,7 @@
         </w:rPr>
         <w:t>Go to “</w:t>
       </w:r>
-      <w:hyperlink r:id="rId7" w:history="1">
+      <w:hyperlink r:id="rId9" w:history="1">
         <w:r>
           <w:rPr>
             <w:rStyle w:val="Hyperlink"/>
@@ -173,8 +394,335 @@
         <w:t xml:space="preserve">” </w:t>
       </w:r>
     </w:p>
+    <w:p>
+      <w:pPr>
+        <w:rPr>
+          <w:sz w:val="24"/>
+          <w:szCs w:val="24"/>
+        </w:rPr>
+      </w:pPr>
+    </w:p>
+    <w:p>
+      <w:pPr>
+        <w:rPr>
+          <w:sz w:val="36"/>
+          <w:szCs w:val="36"/>
+        </w:rPr>
+      </w:pPr>
+      <w:r>
+        <w:rPr>
+          <w:rFonts w:hint="eastAsia"/>
+          <w:sz w:val="36"/>
+          <w:szCs w:val="36"/>
+        </w:rPr>
+        <w:t>M</w:t>
+      </w:r>
+      <w:r>
+        <w:rPr>
+          <w:sz w:val="36"/>
+          <w:szCs w:val="36"/>
+        </w:rPr>
+        <w:t>ethod 2</w:t>
+      </w:r>
+      <w:r>
+        <w:rPr>
+          <w:sz w:val="36"/>
+          <w:szCs w:val="36"/>
+        </w:rPr>
+        <w:t>:</w:t>
+      </w:r>
+      <w:r>
+        <w:rPr>
+          <w:sz w:val="36"/>
+          <w:szCs w:val="36"/>
+        </w:rPr>
+        <w:t xml:space="preserve"> </w:t>
+      </w:r>
+      <w:proofErr w:type="spellStart"/>
+      <w:r>
+        <w:rPr>
+          <w:sz w:val="36"/>
+          <w:szCs w:val="36"/>
+        </w:rPr>
+        <w:t>heroku</w:t>
+      </w:r>
+      <w:proofErr w:type="spellEnd"/>
+    </w:p>
+    <w:p>
+      <w:pPr>
+        <w:pStyle w:val="ListParagraph"/>
+        <w:numPr>
+          <w:ilvl w:val="0"/>
+          <w:numId w:val="2"/>
+        </w:numPr>
+        <w:rPr>
+          <w:sz w:val="24"/>
+          <w:szCs w:val="24"/>
+        </w:rPr>
+      </w:pPr>
+      <w:r>
+        <w:rPr>
+          <w:sz w:val="24"/>
+          <w:szCs w:val="24"/>
+        </w:rPr>
+        <w:t xml:space="preserve">Go to </w:t>
+      </w:r>
+      <w:r>
+        <w:rPr>
+          <w:sz w:val="24"/>
+          <w:szCs w:val="24"/>
+        </w:rPr>
+        <w:t>https://aqueous-dusk-4642.herokuapp.com/home.html</w:t>
+      </w:r>
+    </w:p>
+    <w:p>
+      <w:pPr>
+        <w:ind w:left="360"/>
+        <w:rPr>
+          <w:sz w:val="24"/>
+          <w:szCs w:val="24"/>
+        </w:rPr>
+      </w:pPr>
+      <w:r>
+        <w:rPr>
+          <w:rFonts w:hint="eastAsia"/>
+          <w:sz w:val="24"/>
+          <w:szCs w:val="24"/>
+        </w:rPr>
+        <w:t>*N</w:t>
+      </w:r>
+      <w:r>
+        <w:rPr>
+          <w:sz w:val="24"/>
+          <w:szCs w:val="24"/>
+        </w:rPr>
+        <w:t xml:space="preserve">ote: </w:t>
+      </w:r>
+      <w:r>
+        <w:rPr>
+          <w:rFonts w:hint="eastAsia"/>
+          <w:sz w:val="24"/>
+          <w:szCs w:val="24"/>
+        </w:rPr>
+        <w:t xml:space="preserve">In </w:t>
+      </w:r>
+      <w:r>
+        <w:rPr>
+          <w:sz w:val="24"/>
+          <w:szCs w:val="24"/>
+        </w:rPr>
+        <w:t>the second</w:t>
+      </w:r>
+      <w:r>
+        <w:rPr>
+          <w:rFonts w:hint="eastAsia"/>
+          <w:sz w:val="24"/>
+          <w:szCs w:val="24"/>
+        </w:rPr>
+        <w:t xml:space="preserve"> method, our website is connected to </w:t>
+      </w:r>
+      <w:r>
+        <w:rPr>
+          <w:sz w:val="24"/>
+          <w:szCs w:val="24"/>
+        </w:rPr>
+        <w:t>an</w:t>
+      </w:r>
+      <w:r>
+        <w:rPr>
+          <w:rFonts w:hint="eastAsia"/>
+          <w:sz w:val="24"/>
+          <w:szCs w:val="24"/>
+        </w:rPr>
+        <w:t xml:space="preserve"> online </w:t>
+      </w:r>
+      <w:proofErr w:type="spellStart"/>
+      <w:r>
+        <w:rPr>
+          <w:rFonts w:hint="eastAsia"/>
+          <w:sz w:val="24"/>
+          <w:szCs w:val="24"/>
+        </w:rPr>
+        <w:t>mongoDB</w:t>
+      </w:r>
+      <w:proofErr w:type="spellEnd"/>
+      <w:r>
+        <w:rPr>
+          <w:rFonts w:hint="eastAsia"/>
+          <w:sz w:val="24"/>
+          <w:szCs w:val="24"/>
+        </w:rPr>
+        <w:t xml:space="preserve"> database</w:t>
+      </w:r>
+      <w:r>
+        <w:rPr>
+          <w:sz w:val="24"/>
+          <w:szCs w:val="24"/>
+        </w:rPr>
+        <w:t xml:space="preserve">: </w:t>
+      </w:r>
+      <w:r>
+        <w:rPr>
+          <w:rFonts w:ascii="Consolas" w:hAnsi="Consolas" w:cs="Consolas"/>
+          <w:color w:val="183691"/>
+          <w:sz w:val="18"/>
+          <w:szCs w:val="18"/>
+          <w:shd w:val="clear" w:color="auto" w:fill="EAFFEA"/>
+        </w:rPr>
+        <w:t>mongodb://</w:t>
+      </w:r>
+      <w:r>
+        <w:rPr>
+          <w:rStyle w:val="x"/>
+          <w:rFonts w:ascii="Consolas" w:hAnsi="Consolas" w:cs="Consolas"/>
+          <w:color w:val="183691"/>
+          <w:sz w:val="18"/>
+          <w:szCs w:val="18"/>
+          <w:shd w:val="clear" w:color="auto" w:fill="A6F3A6"/>
+        </w:rPr>
+        <w:t>yimii:csc309@ds041032.mongolab.com:41032/csc309</w:t>
+      </w:r>
+      <w:r>
+        <w:rPr>
+          <w:sz w:val="24"/>
+          <w:szCs w:val="24"/>
+        </w:rPr>
+        <w:t>.</w:t>
+      </w:r>
+      <w:r>
+        <w:rPr>
+          <w:sz w:val="24"/>
+          <w:szCs w:val="24"/>
+        </w:rPr>
+        <w:t xml:space="preserve"> </w:t>
+      </w:r>
+      <w:r>
+        <w:rPr>
+          <w:sz w:val="24"/>
+          <w:szCs w:val="24"/>
+        </w:rPr>
+        <w:t xml:space="preserve"> In the first method, our website is connected to the local database </w:t>
+      </w:r>
+      <w:r>
+        <w:rPr>
+          <w:sz w:val="24"/>
+          <w:szCs w:val="24"/>
+        </w:rPr>
+        <w:t>'</w:t>
+      </w:r>
+      <w:proofErr w:type="spellStart"/>
+      <w:r>
+        <w:rPr>
+          <w:sz w:val="24"/>
+          <w:szCs w:val="24"/>
+        </w:rPr>
+        <w:t>mongodb</w:t>
+      </w:r>
+      <w:proofErr w:type="spellEnd"/>
+      <w:proofErr w:type="gramStart"/>
+      <w:r>
+        <w:rPr>
+          <w:sz w:val="24"/>
+          <w:szCs w:val="24"/>
+        </w:rPr>
+        <w:t>:/</w:t>
+      </w:r>
+      <w:proofErr w:type="gramEnd"/>
+      <w:r>
+        <w:rPr>
+          <w:sz w:val="24"/>
+          <w:szCs w:val="24"/>
+        </w:rPr>
+        <w:t>/127.0.0.1/A5'</w:t>
+      </w:r>
+      <w:r>
+        <w:rPr>
+          <w:sz w:val="24"/>
+          <w:szCs w:val="24"/>
+        </w:rPr>
+        <w:t xml:space="preserve">. </w:t>
+      </w:r>
+    </w:p>
+    <w:p>
+      <w:pPr>
+        <w:ind w:left="360"/>
+        <w:rPr>
+          <w:sz w:val="24"/>
+          <w:szCs w:val="24"/>
+        </w:rPr>
+      </w:pPr>
+      <w:r>
+        <w:rPr>
+          <w:sz w:val="24"/>
+          <w:szCs w:val="24"/>
+        </w:rPr>
+        <w:t>If you are using the second method, in the online database, t</w:t>
+      </w:r>
+      <w:r>
+        <w:rPr>
+          <w:sz w:val="24"/>
+          <w:szCs w:val="24"/>
+        </w:rPr>
+        <w:t xml:space="preserve">here are already some </w:t>
+      </w:r>
+      <w:r>
+        <w:rPr>
+          <w:sz w:val="24"/>
+          <w:szCs w:val="24"/>
+        </w:rPr>
+        <w:t xml:space="preserve">user </w:t>
+      </w:r>
+      <w:r>
+        <w:rPr>
+          <w:sz w:val="24"/>
+          <w:szCs w:val="24"/>
+        </w:rPr>
+        <w:t xml:space="preserve">accounts in the server. The first user (the admin, and the only one) has email: </w:t>
+      </w:r>
+      <w:hyperlink r:id="rId10" w:history="1">
+        <w:r>
+          <w:rPr>
+            <w:rStyle w:val="Hyperlink"/>
+            <w:sz w:val="24"/>
+            <w:szCs w:val="24"/>
+          </w:rPr>
+          <w:t>anne@abc.com</w:t>
+        </w:r>
+      </w:hyperlink>
+      <w:r>
+        <w:rPr>
+          <w:sz w:val="24"/>
+          <w:szCs w:val="24"/>
+        </w:rPr>
+        <w:t>, password</w:t>
+      </w:r>
+      <w:proofErr w:type="gramStart"/>
+      <w:r>
+        <w:rPr>
+          <w:sz w:val="24"/>
+          <w:szCs w:val="24"/>
+        </w:rPr>
+        <w:t>:123</w:t>
+      </w:r>
+      <w:proofErr w:type="gramEnd"/>
+      <w:r>
+        <w:rPr>
+          <w:sz w:val="24"/>
+          <w:szCs w:val="24"/>
+        </w:rPr>
+        <w:t>, in case you want to log in to that account.</w:t>
+      </w:r>
+    </w:p>
+    <w:p>
+      <w:pPr>
+        <w:rPr>
+          <w:sz w:val="24"/>
+          <w:szCs w:val="24"/>
+        </w:rPr>
+      </w:pPr>
+    </w:p>
     <w:sectPr>
-      <w:headerReference w:type="default" r:id="rId8"/>
+      <w:headerReference w:type="default" r:id="rId11"/>
       <w:pgSz w:w="12240" w:h="15840"/>
       <w:pgMar w:top="1440" w:right="1440" w:bottom="1440" w:left="1440" w:header="708" w:footer="708" w:gutter="0"/>
       <w:cols w:space="708"/>
@@ -241,7 +789,30 @@
       <w:pStyle w:val="Header"/>
     </w:pPr>
     <w:r>
-      <w:t>By: c4hsuwei (Wei-Bo Hsu), g5yimii (Yiming Han), g4shumja (Jackie Shum), (Leslie Lau)</w:t>
+      <w:t>By: c4hsuwei (Wei-Bo Hsu), g5yimii (</w:t>
+    </w:r>
+    <w:proofErr w:type="spellStart"/>
+    <w:r>
+      <w:t>Yiming</w:t>
+    </w:r>
+    <w:proofErr w:type="spellEnd"/>
+    <w:r>
+      <w:t xml:space="preserve"> Han), g4shumja (Jack</w:t>
+    </w:r>
+    <w:r>
+      <w:t>y</w:t>
+    </w:r>
+    <w:r>
+      <w:t xml:space="preserve"> Shum), </w:t>
+    </w:r>
+    <w:r>
+      <w:t>g2leslau</w:t>
+    </w:r>
+    <w:r>
+      <w:t xml:space="preserve"> </w:t>
+    </w:r>
+    <w:r>
+      <w:t>(Leslie Lau)</w:t>
     </w:r>
   </w:p>
   <w:p>
@@ -343,8 +914,100 @@
       </w:pPr>
     </w:lvl>
   </w:abstractNum>
+  <w:abstractNum w:abstractNumId="1" w15:restartNumberingAfterBreak="0">
+    <w:nsid w:val="63CC4656"/>
+    <w:multiLevelType w:val="hybridMultilevel"/>
+    <w:tmpl w:val="7B0ACFF4"/>
+    <w:lvl w:ilvl="0" w:tplc="1009000F">
+      <w:start w:val="1"/>
+      <w:numFmt w:val="decimal"/>
+      <w:lvlText w:val="%1."/>
+      <w:lvlJc w:val="left"/>
+      <w:pPr>
+        <w:ind w:left="720" w:hanging="360"/>
+      </w:pPr>
+      <w:rPr>
+        <w:rFonts w:hint="default"/>
+      </w:rPr>
+    </w:lvl>
+    <w:lvl w:ilvl="1" w:tplc="10090019" w:tentative="1">
+      <w:start w:val="1"/>
+      <w:numFmt w:val="lowerLetter"/>
+      <w:lvlText w:val="%2."/>
+      <w:lvlJc w:val="left"/>
+      <w:pPr>
+        <w:ind w:left="1440" w:hanging="360"/>
+      </w:pPr>
+    </w:lvl>
+    <w:lvl w:ilvl="2" w:tplc="1009001B" w:tentative="1">
+      <w:start w:val="1"/>
+      <w:numFmt w:val="lowerRoman"/>
+      <w:lvlText w:val="%3."/>
+      <w:lvlJc w:val="right"/>
+      <w:pPr>
+        <w:ind w:left="2160" w:hanging="180"/>
+      </w:pPr>
+    </w:lvl>
+    <w:lvl w:ilvl="3" w:tplc="1009000F" w:tentative="1">
+      <w:start w:val="1"/>
+      <w:numFmt w:val="decimal"/>
+      <w:lvlText w:val="%4."/>
+      <w:lvlJc w:val="left"/>
+      <w:pPr>
+        <w:ind w:left="2880" w:hanging="360"/>
+      </w:pPr>
+    </w:lvl>
+    <w:lvl w:ilvl="4" w:tplc="10090019" w:tentative="1">
+      <w:start w:val="1"/>
+      <w:numFmt w:val="lowerLetter"/>
+      <w:lvlText w:val="%5."/>
+      <w:lvlJc w:val="left"/>
+      <w:pPr>
+        <w:ind w:left="3600" w:hanging="360"/>
+      </w:pPr>
+    </w:lvl>
+    <w:lvl w:ilvl="5" w:tplc="1009001B" w:tentative="1">
+      <w:start w:val="1"/>
+      <w:numFmt w:val="lowerRoman"/>
+      <w:lvlText w:val="%6."/>
+      <w:lvlJc w:val="right"/>
+      <w:pPr>
+        <w:ind w:left="4320" w:hanging="180"/>
+      </w:pPr>
+    </w:lvl>
+    <w:lvl w:ilvl="6" w:tplc="1009000F" w:tentative="1">
+      <w:start w:val="1"/>
+      <w:numFmt w:val="decimal"/>
+      <w:lvlText w:val="%7."/>
+      <w:lvlJc w:val="left"/>
+      <w:pPr>
+        <w:ind w:left="5040" w:hanging="360"/>
+      </w:pPr>
+    </w:lvl>
+    <w:lvl w:ilvl="7" w:tplc="10090019" w:tentative="1">
+      <w:start w:val="1"/>
+      <w:numFmt w:val="lowerLetter"/>
+      <w:lvlText w:val="%8."/>
+      <w:lvlJc w:val="left"/>
+      <w:pPr>
+        <w:ind w:left="5760" w:hanging="360"/>
+      </w:pPr>
+    </w:lvl>
+    <w:lvl w:ilvl="8" w:tplc="1009001B" w:tentative="1">
+      <w:start w:val="1"/>
+      <w:numFmt w:val="lowerRoman"/>
+      <w:lvlText w:val="%9."/>
+      <w:lvlJc w:val="right"/>
+      <w:pPr>
+        <w:ind w:left="6480" w:hanging="180"/>
+      </w:pPr>
+    </w:lvl>
+  </w:abstractNum>
   <w:num w:numId="1">
     <w:abstractNumId w:val="0"/>
+  </w:num>
+  <w:num w:numId="2">
+    <w:abstractNumId w:val="1"/>
   </w:num>
 </w:numbering>
 </file>
@@ -836,6 +1499,20 @@
     <w:uiPriority w:val="99"/>
     <w:rsid w:val="00525735"/>
   </w:style>
+  <w:style w:type="paragraph" w:styleId="NoSpacing">
+    <w:name w:val="No Spacing"/>
+    <w:uiPriority w:val="1"/>
+    <w:qFormat/>
+    <w:rsid w:val="00C65BB1"/>
+    <w:pPr>
+      <w:spacing w:after="0" w:line="240" w:lineRule="auto"/>
+    </w:pPr>
+  </w:style>
+  <w:style w:type="character" w:customStyle="1" w:styleId="x">
+    <w:name w:val="x"/>
+    <w:basedOn w:val="DefaultParagraphFont"/>
+    <w:rsid w:val="00C65BB1"/>
+  </w:style>
 </w:styles>
 </file>
 

</xml_diff>